<commit_message>
update markdown 2 word center figure and remove extra lf in code
</commit_message>
<xml_diff>
--- a/Word2Markdown/Word2MarkdownReadme.docx
+++ b/Word2Markdown/Word2MarkdownReadme.docx
@@ -7,7 +7,10 @@
         <w:pStyle w:val="Title"/>
       </w:pPr>
       <w:r>
-        <w:t>Word 2 Markdown README</w:t>
+        <w:t>Word 2 Markdown</w:t>
+      </w:r>
+      <w:r>
+        <w:t xml:space="preserve"> README</w:t>
       </w:r>
     </w:p>
     <w:p>
@@ -24,7 +27,7 @@
         <w:rPr>
           <w:noProof/>
         </w:rPr>
-        <w:t>7/3/2016 2:10:26 PM</w:t>
+        <w:t>7/1/2016 1:05:53 PM</w:t>
       </w:r>
       <w:r>
         <w:fldChar w:fldCharType="end"/>
@@ -38,7 +41,10 @@
         <w:t>document</w:t>
       </w:r>
       <w:r>
-        <w:t xml:space="preserve"> describes the procedure to convert Microsoft Word documents into Markdown documents. There are many variants of markdown, but it is a rather limited set. </w:t>
+        <w:t xml:space="preserve"> describes the </w:t>
+      </w:r>
+      <w:r>
+        <w:t xml:space="preserve">procedure to convert Microsoft Word documents into Markdown documents. There are many variants of markdown, but fortunately it is a rather limited set. </w:t>
       </w:r>
     </w:p>
     <w:p>
@@ -66,7 +72,10 @@
         </w:numPr>
       </w:pPr>
       <w:r>
-        <w:t xml:space="preserve">Double click  the Word2Markdown.exe file to run the application </w:t>
+        <w:t>Double click  the Word2Markdown.exe file to run the application</w:t>
+      </w:r>
+      <w:r>
+        <w:t xml:space="preserve"> </w:t>
       </w:r>
     </w:p>
     <w:p>
@@ -78,7 +87,15 @@
         </w:numPr>
       </w:pPr>
       <w:r>
-        <w:t xml:space="preserve">select a Word document (docx), </w:t>
+        <w:t>select a Word document (</w:t>
+      </w:r>
+      <w:proofErr w:type="spellStart"/>
+      <w:r>
+        <w:t>docx</w:t>
+      </w:r>
+      <w:proofErr w:type="spellEnd"/>
+      <w:r>
+        <w:t xml:space="preserve">), </w:t>
       </w:r>
     </w:p>
     <w:p>
@@ -114,7 +131,15 @@
         </w:numPr>
       </w:pPr>
       <w:r>
-        <w:t>The program generates a Readme.md document with all the mapings.</w:t>
+        <w:t xml:space="preserve">The program generates a Readme.md document with all the </w:t>
+      </w:r>
+      <w:proofErr w:type="spellStart"/>
+      <w:r>
+        <w:t>mapings</w:t>
+      </w:r>
+      <w:proofErr w:type="spellEnd"/>
+      <w:r>
+        <w:t>.</w:t>
       </w:r>
     </w:p>
     <w:p>
@@ -122,31 +147,27 @@
         <w:pStyle w:val="Heading1"/>
       </w:pPr>
       <w:r>
-        <w:t>Conversion Mappings</w:t>
-      </w:r>
-    </w:p>
-    <w:p>
-      <w:r>
-        <w:t>The Github web site uses markdown as its readme format to describe a repository. Th</w:t>
-      </w:r>
-      <w:r>
-        <w:t>e</w:t>
-      </w:r>
-      <w:r>
-        <w:t xml:space="preserve"> initial goal of this executable was to produce readable Readme.md </w:t>
-      </w:r>
-      <w:r>
-        <w:t xml:space="preserve">for github </w:t>
-      </w:r>
-      <w:r>
-        <w:t>that included images.</w:t>
-      </w:r>
-    </w:p>
-    <w:p>
-      <w:r>
-        <w:t>Below are the conversion mappings from Microsoft Word document  into some flavor (generally github) markdown.</w:t>
-      </w:r>
-    </w:p>
+        <w:t>Configuration</w:t>
+      </w:r>
+    </w:p>
+    <w:p/>
+    <w:p>
+      <w:r>
+        <w:t xml:space="preserve">The </w:t>
+      </w:r>
+      <w:proofErr w:type="spellStart"/>
+      <w:r>
+        <w:t>Github</w:t>
+      </w:r>
+      <w:proofErr w:type="spellEnd"/>
+      <w:r>
+        <w:t xml:space="preserve"> web site uses markdown as its readme format to describe a repository. This initial goal of this executable was to produce readable Readme.md that included images</w:t>
+      </w:r>
+      <w:r>
+        <w:t>.</w:t>
+      </w:r>
+    </w:p>
+    <w:p/>
     <w:tbl>
       <w:tblPr>
         <w:tblStyle w:val="LightList-Accent5"/>
@@ -166,15 +187,7 @@
             <w:tcW w:w="3258" w:type="dxa"/>
           </w:tcPr>
           <w:p>
-            <w:pPr>
-              <w:rPr>
-                <w:b w:val="0"/>
-              </w:rPr>
-            </w:pPr>
-            <w:r>
-              <w:rPr>
-                <w:b w:val="0"/>
-              </w:rPr>
+            <w:r>
               <w:t xml:space="preserve">Word </w:t>
             </w:r>
           </w:p>
@@ -184,15 +197,7 @@
             <w:tcW w:w="6318" w:type="dxa"/>
           </w:tcPr>
           <w:p>
-            <w:pPr>
-              <w:rPr>
-                <w:b w:val="0"/>
-              </w:rPr>
-            </w:pPr>
-            <w:r>
-              <w:rPr>
-                <w:b w:val="0"/>
-              </w:rPr>
+            <w:r>
               <w:t>Markdown</w:t>
             </w:r>
           </w:p>
@@ -262,7 +267,15 @@
               <w:t>#</w:t>
             </w:r>
             <w:r>
-              <w:t>.jpg?raw=true</w:t>
+              <w:t>.</w:t>
+            </w:r>
+            <w:proofErr w:type="spellStart"/>
+            <w:r>
+              <w:t>jpg?raw</w:t>
+            </w:r>
+            <w:proofErr w:type="spellEnd"/>
+            <w:r>
+              <w:t>=true</w:t>
             </w:r>
             <w:r>
               <w:t>)</w:t>
@@ -290,7 +303,7 @@
           </w:tcPr>
           <w:p>
             <w:r>
-              <w:t>**text**</w:t>
+              <w:t>** text **</w:t>
             </w:r>
           </w:p>
         </w:tc>
@@ -373,8 +386,13 @@
             </w:r>
           </w:p>
           <w:p>
-            <w:r>
-              <w:t>Github:</w:t>
+            <w:proofErr w:type="spellStart"/>
+            <w:r>
+              <w:t>Github</w:t>
+            </w:r>
+            <w:proofErr w:type="spellEnd"/>
+            <w:r>
+              <w:t>:</w:t>
             </w:r>
           </w:p>
           <w:p>
@@ -424,6 +442,7 @@
           </w:p>
           <w:p>
             <w:r>
+              <w:lastRenderedPageBreak/>
               <w:t>Numbered – #. Etc.</w:t>
             </w:r>
           </w:p>
@@ -452,7 +471,10 @@
           </w:p>
           <w:p>
             <w:r>
-              <w:t>e.g., http://github.com - automatic!</w:t>
+              <w:t xml:space="preserve">e.g., </w:t>
+            </w:r>
+            <w:r>
+              <w:t>http://github.com - automatic!</w:t>
             </w:r>
           </w:p>
           <w:p>
@@ -495,9 +517,6 @@
             <w:r>
               <w:t>Unhandled</w:t>
             </w:r>
-            <w:r>
-              <w:t>, should be:</w:t>
-            </w:r>
           </w:p>
           <w:p>
             <w:r>
@@ -540,12 +559,24 @@
           </w:tcPr>
           <w:p>
             <w:r>
-              <w:t>Unhandled, should be:</w:t>
-            </w:r>
-          </w:p>
-          <w:p>
-            <w:r>
-              <w:t>~~this~~  - this appears crossed out.</w:t>
+              <w:t>~~this~</w:t>
+            </w:r>
+            <w:proofErr w:type="gramStart"/>
+            <w:r>
+              <w:t>~  -</w:t>
+            </w:r>
+            <w:proofErr w:type="gramEnd"/>
+            <w:r>
+              <w:t xml:space="preserve"> this</w:t>
+            </w:r>
+            <w:r>
+              <w:t xml:space="preserve"> appear</w:t>
+            </w:r>
+            <w:r>
+              <w:t>s</w:t>
+            </w:r>
+            <w:r>
+              <w:t xml:space="preserve"> crossed out.</w:t>
             </w:r>
           </w:p>
         </w:tc>
@@ -562,37 +593,22 @@
     </w:p>
     <w:p>
       <w:r>
-        <w:t xml:space="preserve">The program is a C# windows application. </w:t>
-      </w:r>
-      <w:r>
-        <w:t>The program</w:t>
-      </w:r>
-      <w:r>
-        <w:t xml:space="preserve"> uses windows office word interoperability to do the word document manipulation. Originally the program was a VBA program, but saving the images </w:t>
-      </w:r>
-      <w:r>
-        <w:t>appeared impossible for vba</w:t>
-      </w:r>
-      <w:r>
-        <w:t xml:space="preserve">. So the program was rewritten into visual studio C# 2010, </w:t>
-      </w:r>
-      <w:r>
-        <w:t xml:space="preserve">in </w:t>
-      </w:r>
-      <w:r>
-        <w:t xml:space="preserve">which </w:t>
-      </w:r>
-      <w:r>
-        <w:t xml:space="preserve">saving images </w:t>
-      </w:r>
-      <w:r>
-        <w:t>was quite simple.</w:t>
+        <w:t xml:space="preserve">The program is a C# windows application. Is uses windows office word interoperability to do the word document </w:t>
+      </w:r>
+      <w:proofErr w:type="gramStart"/>
+      <w:r>
+        <w:t>manipulation.</w:t>
+      </w:r>
+      <w:proofErr w:type="gramEnd"/>
+      <w:r>
+        <w:t xml:space="preserve"> Originally the program was a VBA program, but saving the images could not be done in a reasonable amount of time. So the program was rewritten into visual studio C# 2010, which was quite simple.</w:t>
       </w:r>
     </w:p>
     <w:p>
       <w:r>
         <w:t xml:space="preserve">There is only one C# class to perform the Word to Markdown conversion. This class is called </w:t>
       </w:r>
+      <w:proofErr w:type="spellStart"/>
       <w:r>
         <w:rPr>
           <w:rFonts w:ascii="Consolas" w:hAnsi="Consolas" w:cs="Consolas"/>
@@ -600,11 +616,9 @@
           <w:sz w:val="19"/>
           <w:szCs w:val="19"/>
         </w:rPr>
-        <w:t xml:space="preserve">WordAutomation </w:t>
-      </w:r>
-      <w:r>
-        <w:t xml:space="preserve">and does all the word automation and conversions.  Of interest is that Word styles can vary from document to document.  Under the   </w:t>
-      </w:r>
+        <w:t>WordAutomation</w:t>
+      </w:r>
+      <w:proofErr w:type="spellEnd"/>
       <w:r>
         <w:rPr>
           <w:rFonts w:ascii="Consolas" w:hAnsi="Consolas" w:cs="Consolas"/>
@@ -612,10 +626,41 @@
           <w:sz w:val="19"/>
           <w:szCs w:val="19"/>
         </w:rPr>
-        <w:t xml:space="preserve">WordAutomation </w:t>
-      </w:r>
-      <w:r>
-        <w:t>class definition are the arrays that define the styles to search for to map heading, code, etc. into the corresponding Markdown equivalent. These straing arrays are currently defines as:</w:t>
+        <w:t xml:space="preserve"> </w:t>
+      </w:r>
+      <w:r>
+        <w:t xml:space="preserve">and does all the word automation and conversions.  Of interest is that Word styles can vary from document to document.  Under the   </w:t>
+      </w:r>
+      <w:proofErr w:type="spellStart"/>
+      <w:r>
+        <w:rPr>
+          <w:rFonts w:ascii="Consolas" w:hAnsi="Consolas" w:cs="Consolas"/>
+          <w:color w:val="2B91AF"/>
+          <w:sz w:val="19"/>
+          <w:szCs w:val="19"/>
+        </w:rPr>
+        <w:t>WordAutomation</w:t>
+      </w:r>
+      <w:proofErr w:type="spellEnd"/>
+      <w:r>
+        <w:rPr>
+          <w:rFonts w:ascii="Consolas" w:hAnsi="Consolas" w:cs="Consolas"/>
+          <w:color w:val="2B91AF"/>
+          <w:sz w:val="19"/>
+          <w:szCs w:val="19"/>
+        </w:rPr>
+        <w:t xml:space="preserve"> </w:t>
+      </w:r>
+      <w:r>
+        <w:t xml:space="preserve">class definition are the arrays that define the styles to search for to map heading, code, etc. into the corresponding Markdown equivalent. These </w:t>
+      </w:r>
+      <w:proofErr w:type="spellStart"/>
+      <w:r>
+        <w:t>straing</w:t>
+      </w:r>
+      <w:proofErr w:type="spellEnd"/>
+      <w:r>
+        <w:t xml:space="preserve"> arrays are currently defines as:</w:t>
       </w:r>
     </w:p>
     <w:p>
@@ -623,14 +668,22 @@
         <w:pStyle w:val="BoxedCode"/>
       </w:pPr>
       <w:r>
-        <w:t xml:space="preserve">        </w:t>
-      </w:r>
+        <w:t xml:space="preserve">      </w:t>
+      </w:r>
+      <w:r>
+        <w:t xml:space="preserve"> </w:t>
+      </w:r>
+      <w:r>
+        <w:t xml:space="preserve"> </w:t>
+      </w:r>
+      <w:proofErr w:type="gramStart"/>
       <w:r>
         <w:rPr>
           <w:color w:val="0000FF"/>
         </w:rPr>
         <w:t>public</w:t>
       </w:r>
+      <w:proofErr w:type="gramEnd"/>
       <w:r>
         <w:t xml:space="preserve"> </w:t>
       </w:r>
@@ -641,7 +694,15 @@
         <w:t>string</w:t>
       </w:r>
       <w:r>
-        <w:t xml:space="preserve"> []  ListStyle = {</w:t>
+        <w:t xml:space="preserve"> []  </w:t>
+      </w:r>
+      <w:proofErr w:type="spellStart"/>
+      <w:r>
+        <w:t>ListStyle</w:t>
+      </w:r>
+      <w:proofErr w:type="spellEnd"/>
+      <w:r>
+        <w:t xml:space="preserve"> = {</w:t>
       </w:r>
       <w:r>
         <w:rPr>
@@ -660,12 +721,14 @@
       <w:r>
         <w:t xml:space="preserve">        </w:t>
       </w:r>
+      <w:proofErr w:type="gramStart"/>
       <w:r>
         <w:rPr>
           <w:color w:val="0000FF"/>
         </w:rPr>
         <w:t>public</w:t>
       </w:r>
+      <w:proofErr w:type="gramEnd"/>
       <w:r>
         <w:t xml:space="preserve"> </w:t>
       </w:r>
@@ -676,13 +739,35 @@
         <w:t>string</w:t>
       </w:r>
       <w:r>
-        <w:t xml:space="preserve"> []  CodeStyle = {</w:t>
+        <w:t xml:space="preserve"> []  </w:t>
+      </w:r>
+      <w:proofErr w:type="spellStart"/>
+      <w:r>
+        <w:t>CodeStyle</w:t>
+      </w:r>
+      <w:proofErr w:type="spellEnd"/>
+      <w:r>
+        <w:t xml:space="preserve"> = {</w:t>
       </w:r>
       <w:r>
         <w:rPr>
           <w:color w:val="A31515"/>
         </w:rPr>
-        <w:t>"BoxedCode"</w:t>
+        <w:t>"</w:t>
+      </w:r>
+      <w:proofErr w:type="spellStart"/>
+      <w:r>
+        <w:rPr>
+          <w:color w:val="A31515"/>
+        </w:rPr>
+        <w:t>BoxedCode</w:t>
+      </w:r>
+      <w:proofErr w:type="spellEnd"/>
+      <w:r>
+        <w:rPr>
+          <w:color w:val="A31515"/>
+        </w:rPr>
+        <w:t>"</w:t>
       </w:r>
       <w:r>
         <w:t>};</w:t>
@@ -695,12 +780,14 @@
       <w:r>
         <w:t xml:space="preserve">        </w:t>
       </w:r>
+      <w:proofErr w:type="gramStart"/>
       <w:r>
         <w:rPr>
           <w:color w:val="0000FF"/>
         </w:rPr>
         <w:t>public</w:t>
       </w:r>
+      <w:proofErr w:type="gramEnd"/>
       <w:r>
         <w:t xml:space="preserve"> </w:t>
       </w:r>
@@ -711,7 +798,15 @@
         <w:t>string</w:t>
       </w:r>
       <w:r>
-        <w:t xml:space="preserve"> []  TitleStyle = {</w:t>
+        <w:t xml:space="preserve"> []  </w:t>
+      </w:r>
+      <w:proofErr w:type="spellStart"/>
+      <w:r>
+        <w:t>TitleStyle</w:t>
+      </w:r>
+      <w:proofErr w:type="spellEnd"/>
+      <w:r>
+        <w:t xml:space="preserve"> = {</w:t>
       </w:r>
       <w:r>
         <w:rPr>
@@ -730,12 +825,14 @@
       <w:r>
         <w:t xml:space="preserve">        </w:t>
       </w:r>
+      <w:proofErr w:type="gramStart"/>
       <w:r>
         <w:rPr>
           <w:color w:val="0000FF"/>
         </w:rPr>
         <w:t>public</w:t>
       </w:r>
+      <w:proofErr w:type="gramEnd"/>
       <w:r>
         <w:t xml:space="preserve"> </w:t>
       </w:r>
@@ -783,12 +880,14 @@
       <w:r>
         <w:t xml:space="preserve">        </w:t>
       </w:r>
+      <w:proofErr w:type="gramStart"/>
       <w:r>
         <w:rPr>
           <w:color w:val="0000FF"/>
         </w:rPr>
         <w:t>public</w:t>
       </w:r>
+      <w:proofErr w:type="gramEnd"/>
       <w:r>
         <w:t xml:space="preserve"> </w:t>
       </w:r>
@@ -818,12 +917,14 @@
       <w:r>
         <w:t xml:space="preserve">        </w:t>
       </w:r>
+      <w:proofErr w:type="gramStart"/>
       <w:r>
         <w:rPr>
           <w:color w:val="0000FF"/>
         </w:rPr>
         <w:t>public</w:t>
       </w:r>
+      <w:proofErr w:type="gramEnd"/>
       <w:r>
         <w:t xml:space="preserve"> </w:t>
       </w:r>
@@ -866,40 +967,29 @@
       <w:r>
         <w:t xml:space="preserve">can modify these string and recompile the </w:t>
       </w:r>
-      <w:r>
-        <w:t>program to</w:t>
-      </w:r>
-      <w:r>
-        <w:t xml:space="preserve"> effect the changes.. Obviously an ini file or .Net config file could be used to modify these mappings.</w:t>
-      </w:r>
-    </w:p>
-    <w:p>
-      <w:r>
-        <w:t xml:space="preserve">The C# execution program is a normal C# windows Form application without the actual form. So the class Form1 and many of the Resources are meaningless. Instead, an instance of the WordAutomation is created and the the Init() method is called, and  a dialog is popped up to select the word document, and the conversion is underway. </w:t>
-      </w:r>
-      <w:r>
-        <w:t xml:space="preserve">For simplicity, only the Visual Studio comment extractor from the source code was used. </w:t>
-      </w:r>
-      <w:r>
-        <w:t xml:space="preserve">Visual Studio will generate XML some </w:t>
-      </w:r>
-      <w:r>
-        <w:t>XML</w:t>
-      </w:r>
-      <w:r>
-        <w:t xml:space="preserve"> documentation </w:t>
-      </w:r>
-      <w:r>
-        <w:t xml:space="preserve">for entities with </w:t>
-      </w:r>
-      <w:r>
-        <w:t xml:space="preserve"> /// at the beginning of the method, variable, etc </w:t>
-      </w:r>
-      <w:r>
-        <w:t xml:space="preserve">Below is the class diagram for the Wor2Markup program. Following is the </w:t>
-      </w:r>
-      <w:r>
-        <w:t>Visual Studio XML comment extraction that was  processed with a XSLT transformation to extract the comments into a readable format.</w:t>
+      <w:proofErr w:type="gramStart"/>
+      <w:r>
+        <w:t>program  to</w:t>
+      </w:r>
+      <w:proofErr w:type="gramEnd"/>
+      <w:r>
+        <w:t xml:space="preserve"> effect the changes.. Obviously an </w:t>
+      </w:r>
+      <w:proofErr w:type="spellStart"/>
+      <w:r>
+        <w:t>ini</w:t>
+      </w:r>
+      <w:proofErr w:type="spellEnd"/>
+      <w:r>
+        <w:t xml:space="preserve"> file or .Net </w:t>
+      </w:r>
+      <w:proofErr w:type="spellStart"/>
+      <w:r>
+        <w:t>config</w:t>
+      </w:r>
+      <w:proofErr w:type="spellEnd"/>
+      <w:r>
+        <w:t xml:space="preserve"> file could be used to modify these mappings.</w:t>
       </w:r>
     </w:p>
     <w:p/>
@@ -967,9 +1057,11 @@
       <w:pPr>
         <w:pStyle w:val="Heading1"/>
       </w:pPr>
+      <w:proofErr w:type="spellStart"/>
       <w:r>
         <w:t>WordAutomation</w:t>
       </w:r>
+      <w:proofErr w:type="spellEnd"/>
       <w:r>
         <w:t xml:space="preserve"> Class Description</w:t>
       </w:r>
@@ -979,14 +1071,24 @@
         <w:pStyle w:val="NormalWeb"/>
         <w:spacing w:before="0" w:beforeAutospacing="0" w:after="0" w:afterAutospacing="0"/>
       </w:pPr>
-      <w:r>
-        <w:t xml:space="preserve">Handles the word automation and conversion into Markdown. </w:t>
+      <w:proofErr w:type="gramStart"/>
+      <w:r>
+        <w:t>Handles the word automation and conversion into Markdown.</w:t>
+      </w:r>
+      <w:proofErr w:type="gramEnd"/>
+      <w:r>
+        <w:t xml:space="preserve"> </w:t>
       </w:r>
     </w:p>
     <w:p>
       <w:pPr>
         <w:pStyle w:val="Heading2"/>
       </w:pPr>
+    </w:p>
+    <w:p>
+      <w:pPr>
+        <w:pStyle w:val="Heading2"/>
+      </w:pPr>
       <w:r>
         <w:t>Fields</w:t>
       </w:r>
@@ -995,77 +1097,111 @@
       <w:pPr>
         <w:pStyle w:val="Heading4"/>
       </w:pPr>
+      <w:proofErr w:type="spellStart"/>
       <w:r>
         <w:t>TablesRanges</w:t>
       </w:r>
+      <w:proofErr w:type="spellEnd"/>
     </w:p>
     <w:p>
       <w:pPr>
         <w:pStyle w:val="NormalWeb"/>
         <w:spacing w:before="0" w:beforeAutospacing="0" w:after="0" w:afterAutospacing="0"/>
       </w:pPr>
-      <w:r>
-        <w:t xml:space="preserve">List of all tables and their ranges. </w:t>
+      <w:proofErr w:type="gramStart"/>
+      <w:r>
+        <w:t>List of all tables and their ranges.</w:t>
+      </w:r>
+      <w:proofErr w:type="gramEnd"/>
+      <w:r>
+        <w:t xml:space="preserve"> </w:t>
       </w:r>
     </w:p>
     <w:p>
       <w:pPr>
         <w:pStyle w:val="Heading4"/>
       </w:pPr>
+      <w:proofErr w:type="spellStart"/>
       <w:r>
         <w:t>ImageRanges</w:t>
       </w:r>
+      <w:proofErr w:type="spellEnd"/>
     </w:p>
     <w:p>
       <w:pPr>
         <w:pStyle w:val="NormalWeb"/>
         <w:spacing w:before="0" w:beforeAutospacing="0" w:after="0" w:afterAutospacing="0"/>
       </w:pPr>
-      <w:r>
-        <w:t xml:space="preserve">List of all images and their ranges. </w:t>
+      <w:proofErr w:type="gramStart"/>
+      <w:r>
+        <w:t>List of all images and their ranges.</w:t>
+      </w:r>
+      <w:proofErr w:type="gramEnd"/>
+      <w:r>
+        <w:t xml:space="preserve"> </w:t>
       </w:r>
     </w:p>
     <w:p>
       <w:pPr>
         <w:pStyle w:val="Heading4"/>
       </w:pPr>
+      <w:proofErr w:type="spellStart"/>
+      <w:proofErr w:type="gramStart"/>
       <w:r>
         <w:t>oWordDoc</w:t>
       </w:r>
+      <w:proofErr w:type="spellEnd"/>
+      <w:proofErr w:type="gramEnd"/>
     </w:p>
     <w:p>
       <w:pPr>
         <w:pStyle w:val="NormalWeb"/>
         <w:spacing w:before="0" w:beforeAutospacing="0" w:after="0" w:afterAutospacing="0"/>
       </w:pPr>
-      <w:r>
-        <w:t xml:space="preserve">Word application COM variable. </w:t>
+      <w:proofErr w:type="gramStart"/>
+      <w:r>
+        <w:t>Word application COM variable.</w:t>
+      </w:r>
+      <w:proofErr w:type="gramEnd"/>
+      <w:r>
+        <w:t xml:space="preserve"> </w:t>
       </w:r>
     </w:p>
     <w:p>
       <w:pPr>
         <w:pStyle w:val="Heading4"/>
       </w:pPr>
+      <w:proofErr w:type="spellStart"/>
+      <w:proofErr w:type="gramStart"/>
       <w:r>
         <w:t>oWord</w:t>
       </w:r>
+      <w:proofErr w:type="spellEnd"/>
+      <w:proofErr w:type="gramEnd"/>
     </w:p>
     <w:p>
       <w:pPr>
         <w:pStyle w:val="NormalWeb"/>
         <w:spacing w:before="0" w:beforeAutospacing="0" w:after="0" w:afterAutospacing="0"/>
       </w:pPr>
-      <w:r>
-        <w:t xml:space="preserve">Word document COM variable. </w:t>
+      <w:proofErr w:type="gramStart"/>
+      <w:r>
+        <w:t>Word document COM variable.</w:t>
+      </w:r>
+      <w:proofErr w:type="gramEnd"/>
+      <w:r>
+        <w:t xml:space="preserve"> </w:t>
       </w:r>
     </w:p>
     <w:p>
       <w:pPr>
         <w:pStyle w:val="Heading4"/>
       </w:pPr>
+      <w:proofErr w:type="gramStart"/>
       <w:r>
         <w:t>filename</w:t>
       </w:r>
+      <w:proofErr w:type="gramEnd"/>
     </w:p>
     <w:p>
       <w:pPr>
@@ -1073,30 +1209,54 @@
         <w:spacing w:before="0" w:beforeAutospacing="0" w:after="0" w:afterAutospacing="0"/>
       </w:pPr>
       <w:r>
-        <w:t xml:space="preserve">Filename of the current word file undergoing conversione. </w:t>
+        <w:t xml:space="preserve">Filename of the current word file undergoing </w:t>
+      </w:r>
+      <w:proofErr w:type="spellStart"/>
+      <w:r>
+        <w:t>conversione</w:t>
+      </w:r>
+      <w:proofErr w:type="spellEnd"/>
+      <w:r>
+        <w:t xml:space="preserve">. </w:t>
       </w:r>
     </w:p>
     <w:p>
       <w:pPr>
         <w:pStyle w:val="Heading4"/>
       </w:pPr>
+      <w:proofErr w:type="spellStart"/>
+      <w:proofErr w:type="gramStart"/>
       <w:r>
         <w:t>foldername</w:t>
       </w:r>
+      <w:proofErr w:type="spellEnd"/>
+      <w:proofErr w:type="gramEnd"/>
     </w:p>
     <w:p>
       <w:pPr>
         <w:pStyle w:val="NormalWeb"/>
         <w:spacing w:before="0" w:beforeAutospacing="0" w:after="0" w:afterAutospacing="0"/>
       </w:pPr>
-      <w:r>
-        <w:t xml:space="preserve">Foldername of the current word file undergoing conversion. </w:t>
+      <w:proofErr w:type="spellStart"/>
+      <w:r>
+        <w:t>Foldername</w:t>
+      </w:r>
+      <w:proofErr w:type="spellEnd"/>
+      <w:r>
+        <w:t xml:space="preserve"> of the current word file undergoing conversion. </w:t>
       </w:r>
     </w:p>
     <w:p>
       <w:pPr>
         <w:pStyle w:val="Heading2"/>
       </w:pPr>
+    </w:p>
+    <w:p>
+      <w:pPr>
+        <w:pStyle w:val="Heading2"/>
+      </w:pPr>
+      <w:bookmarkStart w:id="0" w:name="_GoBack"/>
+      <w:bookmarkEnd w:id="0"/>
       <w:r>
         <w:t>Methods</w:t>
       </w:r>
@@ -1105,9 +1265,11 @@
       <w:pPr>
         <w:pStyle w:val="Heading4"/>
       </w:pPr>
+      <w:proofErr w:type="spellStart"/>
       <w:r>
         <w:t>GetTableRanges</w:t>
       </w:r>
+      <w:proofErr w:type="spellEnd"/>
     </w:p>
     <w:p>
       <w:pPr>
@@ -1115,16 +1277,34 @@
         <w:spacing w:before="0" w:beforeAutospacing="0" w:after="0" w:afterAutospacing="0"/>
       </w:pPr>
       <w:r>
-        <w:t xml:space="preserve">Extracts all the table ranges into the TablesRanges data structure . </w:t>
+        <w:t xml:space="preserve">Extracts all the table ranges into the </w:t>
+      </w:r>
+      <w:proofErr w:type="spellStart"/>
+      <w:r>
+        <w:t>TablesRanges</w:t>
+      </w:r>
+      <w:proofErr w:type="spellEnd"/>
+      <w:r>
+        <w:t xml:space="preserve"> data </w:t>
+      </w:r>
+      <w:proofErr w:type="gramStart"/>
+      <w:r>
+        <w:t>structure .</w:t>
+      </w:r>
+      <w:proofErr w:type="gramEnd"/>
+      <w:r>
+        <w:t xml:space="preserve"> </w:t>
       </w:r>
     </w:p>
     <w:p>
       <w:pPr>
         <w:pStyle w:val="Heading4"/>
       </w:pPr>
+      <w:proofErr w:type="spellStart"/>
       <w:r>
         <w:t>GetImageRanges</w:t>
       </w:r>
+      <w:proofErr w:type="spellEnd"/>
     </w:p>
     <w:p>
       <w:pPr>
@@ -1132,15 +1312,46 @@
         <w:spacing w:before="0" w:beforeAutospacing="0" w:after="0" w:afterAutospacing="0"/>
       </w:pPr>
       <w:r>
-        <w:t xml:space="preserve">Extracts all the image ranges into the ImageRanges data structure . </w:t>
+        <w:t xml:space="preserve">Extracts all the image ranges into the </w:t>
+      </w:r>
+      <w:proofErr w:type="spellStart"/>
+      <w:r>
+        <w:t>ImageRanges</w:t>
+      </w:r>
+      <w:proofErr w:type="spellEnd"/>
+      <w:r>
+        <w:t xml:space="preserve"> data </w:t>
+      </w:r>
+      <w:proofErr w:type="gramStart"/>
+      <w:r>
+        <w:t>structure .</w:t>
+      </w:r>
+      <w:proofErr w:type="gramEnd"/>
+      <w:r>
+        <w:t xml:space="preserve"> </w:t>
       </w:r>
     </w:p>
     <w:p>
       <w:pPr>
         <w:pStyle w:val="Heading4"/>
       </w:pPr>
-      <w:r>
-        <w:t>SaveAllImages(System.String)</w:t>
+      <w:proofErr w:type="spellStart"/>
+      <w:proofErr w:type="gramStart"/>
+      <w:r>
+        <w:t>SaveAllImages</w:t>
+      </w:r>
+      <w:proofErr w:type="spellEnd"/>
+      <w:r>
+        <w:t>(</w:t>
+      </w:r>
+      <w:proofErr w:type="spellStart"/>
+      <w:proofErr w:type="gramEnd"/>
+      <w:r>
+        <w:t>System.String</w:t>
+      </w:r>
+      <w:proofErr w:type="spellEnd"/>
+      <w:r>
+        <w:t>)</w:t>
       </w:r>
     </w:p>
     <w:p>
@@ -1149,15 +1360,38 @@
         <w:spacing w:before="0" w:beforeAutospacing="0" w:after="0" w:afterAutospacing="0"/>
       </w:pPr>
       <w:r>
-        <w:t xml:space="preserve">Saves all the image ranges into the folder images under the current filename folder. Uses clipboard to copy and paste into image handler, which saves AS JPG. </w:t>
+        <w:t xml:space="preserve">Saves all the image ranges into the folder images under the current filename folder. </w:t>
+      </w:r>
+      <w:proofErr w:type="gramStart"/>
+      <w:r>
+        <w:t>Uses clipboard to copy and paste into image handler, which saves AS JPG.</w:t>
+      </w:r>
+      <w:proofErr w:type="gramEnd"/>
+      <w:r>
+        <w:t xml:space="preserve"> </w:t>
       </w:r>
     </w:p>
     <w:p>
       <w:pPr>
         <w:pStyle w:val="Heading4"/>
       </w:pPr>
-      <w:r>
-        <w:t>InImage(Microsoft.Office.Interop.Word.Paragraph)</w:t>
+      <w:proofErr w:type="spellStart"/>
+      <w:proofErr w:type="gramStart"/>
+      <w:r>
+        <w:t>InImage</w:t>
+      </w:r>
+      <w:proofErr w:type="spellEnd"/>
+      <w:r>
+        <w:t>(</w:t>
+      </w:r>
+      <w:proofErr w:type="spellStart"/>
+      <w:proofErr w:type="gramEnd"/>
+      <w:r>
+        <w:t>Microsoft.Office.Interop.Word.Paragraph</w:t>
+      </w:r>
+      <w:proofErr w:type="spellEnd"/>
+      <w:r>
+        <w:t>)</w:t>
       </w:r>
     </w:p>
     <w:p>
@@ -1166,15 +1400,41 @@
         <w:spacing w:before="0" w:beforeAutospacing="0" w:after="0" w:afterAutospacing="0"/>
       </w:pPr>
       <w:r>
-        <w:t xml:space="preserve">Determine if given paragraph p in found in the ImageRanges. </w:t>
+        <w:t xml:space="preserve">Determine if given paragraph </w:t>
+      </w:r>
+      <w:proofErr w:type="spellStart"/>
+      <w:r>
+        <w:t>p in</w:t>
+      </w:r>
+      <w:proofErr w:type="spellEnd"/>
+      <w:r>
+        <w:t xml:space="preserve"> found in the </w:t>
+      </w:r>
+      <w:proofErr w:type="spellStart"/>
+      <w:r>
+        <w:t>ImageRanges</w:t>
+      </w:r>
+      <w:proofErr w:type="spellEnd"/>
+      <w:r>
+        <w:t xml:space="preserve">. </w:t>
       </w:r>
     </w:p>
     <w:p>
       <w:pPr>
         <w:pStyle w:val="Heading4"/>
       </w:pPr>
-      <w:r>
-        <w:t>InTable(Microsoft.Office.Interop.Word.Paragraph,System.Int32@)</w:t>
+      <w:proofErr w:type="spellStart"/>
+      <w:proofErr w:type="gramStart"/>
+      <w:r>
+        <w:t>InTable</w:t>
+      </w:r>
+      <w:proofErr w:type="spellEnd"/>
+      <w:r>
+        <w:t>(</w:t>
+      </w:r>
+      <w:proofErr w:type="gramEnd"/>
+      <w:r>
+        <w:t>Microsoft.Office.Interop.Word.Paragraph,System.Int32@)</w:t>
       </w:r>
     </w:p>
     <w:p>
@@ -1183,15 +1443,42 @@
         <w:spacing w:before="0" w:beforeAutospacing="0" w:after="0" w:afterAutospacing="0"/>
       </w:pPr>
       <w:r>
-        <w:t xml:space="preserve">Determine if given paragraph p in found in the TablesRanges. </w:t>
+        <w:t xml:space="preserve">Determine if given paragraph </w:t>
+      </w:r>
+      <w:proofErr w:type="spellStart"/>
+      <w:r>
+        <w:t>p in</w:t>
+      </w:r>
+      <w:proofErr w:type="spellEnd"/>
+      <w:r>
+        <w:t xml:space="preserve"> found in the </w:t>
+      </w:r>
+      <w:proofErr w:type="spellStart"/>
+      <w:r>
+        <w:t>TablesRanges</w:t>
+      </w:r>
+      <w:proofErr w:type="spellEnd"/>
+      <w:r>
+        <w:t xml:space="preserve">. </w:t>
       </w:r>
     </w:p>
     <w:p>
       <w:pPr>
         <w:pStyle w:val="Heading4"/>
       </w:pPr>
-      <w:r>
-        <w:t>Words(Microsoft.Office.Interop.Word.Paragraph)</w:t>
+      <w:proofErr w:type="gramStart"/>
+      <w:r>
+        <w:lastRenderedPageBreak/>
+        <w:t>Words(</w:t>
+      </w:r>
+      <w:proofErr w:type="spellStart"/>
+      <w:proofErr w:type="gramEnd"/>
+      <w:r>
+        <w:t>Microsoft.Office.Interop.Word.Paragraph</w:t>
+      </w:r>
+      <w:proofErr w:type="spellEnd"/>
+      <w:r>
+        <w:t>)</w:t>
       </w:r>
     </w:p>
     <w:p>
@@ -1214,10 +1501,11 @@
         <w:pStyle w:val="Heading4"/>
         <w:spacing w:before="0"/>
       </w:pPr>
-      <w:r>
-        <w:lastRenderedPageBreak/>
+      <w:proofErr w:type="spellStart"/>
+      <w:r>
         <w:t>Init</w:t>
       </w:r>
+      <w:proofErr w:type="spellEnd"/>
     </w:p>
     <w:p>
       <w:pPr>
@@ -1225,15 +1513,46 @@
         <w:spacing w:before="0" w:beforeAutospacing="0" w:after="0" w:afterAutospacing="0"/>
       </w:pPr>
       <w:r>
-        <w:t xml:space="preserve">Pops dialog to retrieve word file to convert. Saves images, all image and table ranges, and then processes each paragraph. If image or table, handles. Tables are currently handled as HTML. If other style, mapping is performed. Output is streamed to Readme.md in the same folder as the oringal work file. </w:t>
+        <w:t xml:space="preserve">Pops dialog to retrieve word file to convert. Saves images, all </w:t>
+      </w:r>
+      <w:proofErr w:type="gramStart"/>
+      <w:r>
+        <w:t>image</w:t>
+      </w:r>
+      <w:proofErr w:type="gramEnd"/>
+      <w:r>
+        <w:t xml:space="preserve"> and table ranges, and then processes each paragraph. If image or table, handles. Tables are currently handled as HTML. If other style, mapping is performed. Output is streamed to Readme.md in the same folder as the </w:t>
+      </w:r>
+      <w:proofErr w:type="spellStart"/>
+      <w:r>
+        <w:t>oringal</w:t>
+      </w:r>
+      <w:proofErr w:type="spellEnd"/>
+      <w:r>
+        <w:t xml:space="preserve"> work file. </w:t>
       </w:r>
     </w:p>
     <w:p>
       <w:pPr>
         <w:pStyle w:val="Heading4"/>
       </w:pPr>
-      <w:r>
-        <w:t>SaveClipboardImage(System.String)</w:t>
+      <w:proofErr w:type="spellStart"/>
+      <w:proofErr w:type="gramStart"/>
+      <w:r>
+        <w:t>SaveClipboardImage</w:t>
+      </w:r>
+      <w:proofErr w:type="spellEnd"/>
+      <w:r>
+        <w:t>(</w:t>
+      </w:r>
+      <w:proofErr w:type="spellStart"/>
+      <w:proofErr w:type="gramEnd"/>
+      <w:r>
+        <w:t>System.String</w:t>
+      </w:r>
+      <w:proofErr w:type="spellEnd"/>
+      <w:r>
+        <w:t>)</w:t>
       </w:r>
     </w:p>
     <w:p>
@@ -1241,103 +1560,22 @@
         <w:pStyle w:val="NormalWeb"/>
         <w:spacing w:before="0" w:beforeAutospacing="0" w:after="0" w:afterAutospacing="0"/>
       </w:pPr>
-      <w:r>
-        <w:t xml:space="preserve">Saves the clipboard into the given filename as a jpg. Uses System.Drawing.Image </w:t>
-      </w:r>
-    </w:p>
-    <w:p>
-      <w:pPr>
-        <w:pStyle w:val="Heading1"/>
-      </w:pPr>
-      <w:r>
-        <w:t>Caveats</w:t>
-      </w:r>
-    </w:p>
-    <w:p>
-      <w:pPr>
-        <w:pStyle w:val="ListParagraph"/>
-        <w:numPr>
-          <w:ilvl w:val="0"/>
-          <w:numId w:val="2"/>
-        </w:numPr>
-      </w:pPr>
-      <w:r>
-        <w:t xml:space="preserve">Conversion is a bit slow. </w:t>
-      </w:r>
-    </w:p>
-    <w:p>
-      <w:pPr>
-        <w:pStyle w:val="ListParagraph"/>
-        <w:numPr>
-          <w:ilvl w:val="0"/>
-          <w:numId w:val="2"/>
-        </w:numPr>
-      </w:pPr>
-      <w:r>
-        <w:t xml:space="preserve">Tables end with \a to signal end of cell, row, table. This character does not map well in Markdown. </w:t>
-      </w:r>
-    </w:p>
-    <w:p>
-      <w:pPr>
-        <w:pStyle w:val="ListParagraph"/>
-        <w:numPr>
-          <w:ilvl w:val="0"/>
-          <w:numId w:val="2"/>
-        </w:numPr>
-      </w:pPr>
-      <w:r>
-        <w:t xml:space="preserve">If the backup readme.docx file is already open, the program will </w:t>
-      </w:r>
-      <w:r>
-        <w:t>fail. Please c</w:t>
-      </w:r>
-      <w:r>
-        <w:t>lose the file.</w:t>
-      </w:r>
-      <w:r>
-        <w:t xml:space="preserve"> There is a message box to inform you of this problem.</w:t>
-      </w:r>
-    </w:p>
-    <w:p>
-      <w:pPr>
-        <w:pStyle w:val="ListParagraph"/>
-        <w:numPr>
-          <w:ilvl w:val="0"/>
-          <w:numId w:val="2"/>
-        </w:numPr>
-      </w:pPr>
-      <w:r>
-        <w:t xml:space="preserve">The header row should be bold if you want to improve readability of word and to distinguish header from rest of table. </w:t>
-      </w:r>
-      <w:r>
-        <w:t xml:space="preserve"> Fixme, still doesn’t work.</w:t>
-      </w:r>
-    </w:p>
-    <w:p>
-      <w:pPr>
-        <w:pStyle w:val="ListParagraph"/>
-        <w:numPr>
-          <w:ilvl w:val="0"/>
-          <w:numId w:val="2"/>
-        </w:numPr>
-      </w:pPr>
-      <w:r>
-        <w:t>Big problem that I couldn’t solve, dialog when closing word “</w:t>
-      </w:r>
-      <w:r>
-        <w:t>You placed a large amount of content on the clipboard</w:t>
-      </w:r>
-      <w:r>
-        <w:t>”. Total</w:t>
-      </w:r>
-      <w:r>
-        <w:t xml:space="preserve"> HEADACHE...</w:t>
-      </w:r>
-      <w:r>
-        <w:t xml:space="preserve"> reset clipboard to 2 characters, disable alerts, none worked.</w:t>
-      </w:r>
-      <w:bookmarkStart w:id="0" w:name="_GoBack"/>
-      <w:bookmarkEnd w:id="0"/>
+      <w:proofErr w:type="gramStart"/>
+      <w:r>
+        <w:t>Saves the clipboard into the given filename as a jpg.</w:t>
+      </w:r>
+      <w:proofErr w:type="gramEnd"/>
+      <w:r>
+        <w:t xml:space="preserve"> Uses </w:t>
+      </w:r>
+      <w:proofErr w:type="spellStart"/>
+      <w:r>
+        <w:t>System.Drawing.Image</w:t>
+      </w:r>
+      <w:proofErr w:type="spellEnd"/>
+      <w:r>
+        <w:t xml:space="preserve"> </w:t>
+      </w:r>
     </w:p>
     <w:p/>
     <w:sectPr>
@@ -1353,92 +1591,6 @@
 <file path=word/numbering.xml><?xml version="1.0" encoding="utf-8"?>
 <w:numbering xmlns:wpc="http://schemas.microsoft.com/office/word/2010/wordprocessingCanvas" xmlns:mc="http://schemas.openxmlformats.org/markup-compatibility/2006" xmlns:o="urn:schemas-microsoft-com:office:office" xmlns:r="http://schemas.openxmlformats.org/officeDocument/2006/relationships" xmlns:m="http://schemas.openxmlformats.org/officeDocument/2006/math" xmlns:v="urn:schemas-microsoft-com:vml" xmlns:wp14="http://schemas.microsoft.com/office/word/2010/wordprocessingDrawing" xmlns:wp="http://schemas.openxmlformats.org/drawingml/2006/wordprocessingDrawing" xmlns:w10="urn:schemas-microsoft-com:office:word" xmlns:w="http://schemas.openxmlformats.org/wordprocessingml/2006/main" xmlns:w14="http://schemas.microsoft.com/office/word/2010/wordml" xmlns:wpg="http://schemas.microsoft.com/office/word/2010/wordprocessingGroup" xmlns:wpi="http://schemas.microsoft.com/office/word/2010/wordprocessingInk" xmlns:wne="http://schemas.microsoft.com/office/word/2006/wordml" xmlns:wps="http://schemas.microsoft.com/office/word/2010/wordprocessingShape" mc:Ignorable="w14 wp14">
   <w:abstractNum w:abstractNumId="0">
-    <w:nsid w:val="04931F54"/>
-    <w:multiLevelType w:val="hybridMultilevel"/>
-    <w:tmpl w:val="0D526F8A"/>
-    <w:lvl w:ilvl="0" w:tplc="0409000F">
-      <w:start w:val="1"/>
-      <w:numFmt w:val="decimal"/>
-      <w:lvlText w:val="%1."/>
-      <w:lvlJc w:val="left"/>
-      <w:pPr>
-        <w:ind w:left="720" w:hanging="360"/>
-      </w:pPr>
-    </w:lvl>
-    <w:lvl w:ilvl="1" w:tplc="04090019" w:tentative="1">
-      <w:start w:val="1"/>
-      <w:numFmt w:val="lowerLetter"/>
-      <w:lvlText w:val="%2."/>
-      <w:lvlJc w:val="left"/>
-      <w:pPr>
-        <w:ind w:left="1440" w:hanging="360"/>
-      </w:pPr>
-    </w:lvl>
-    <w:lvl w:ilvl="2" w:tplc="0409001B" w:tentative="1">
-      <w:start w:val="1"/>
-      <w:numFmt w:val="lowerRoman"/>
-      <w:lvlText w:val="%3."/>
-      <w:lvlJc w:val="right"/>
-      <w:pPr>
-        <w:ind w:left="2160" w:hanging="180"/>
-      </w:pPr>
-    </w:lvl>
-    <w:lvl w:ilvl="3" w:tplc="0409000F" w:tentative="1">
-      <w:start w:val="1"/>
-      <w:numFmt w:val="decimal"/>
-      <w:lvlText w:val="%4."/>
-      <w:lvlJc w:val="left"/>
-      <w:pPr>
-        <w:ind w:left="2880" w:hanging="360"/>
-      </w:pPr>
-    </w:lvl>
-    <w:lvl w:ilvl="4" w:tplc="04090019" w:tentative="1">
-      <w:start w:val="1"/>
-      <w:numFmt w:val="lowerLetter"/>
-      <w:lvlText w:val="%5."/>
-      <w:lvlJc w:val="left"/>
-      <w:pPr>
-        <w:ind w:left="3600" w:hanging="360"/>
-      </w:pPr>
-    </w:lvl>
-    <w:lvl w:ilvl="5" w:tplc="0409001B" w:tentative="1">
-      <w:start w:val="1"/>
-      <w:numFmt w:val="lowerRoman"/>
-      <w:lvlText w:val="%6."/>
-      <w:lvlJc w:val="right"/>
-      <w:pPr>
-        <w:ind w:left="4320" w:hanging="180"/>
-      </w:pPr>
-    </w:lvl>
-    <w:lvl w:ilvl="6" w:tplc="0409000F" w:tentative="1">
-      <w:start w:val="1"/>
-      <w:numFmt w:val="decimal"/>
-      <w:lvlText w:val="%7."/>
-      <w:lvlJc w:val="left"/>
-      <w:pPr>
-        <w:ind w:left="5040" w:hanging="360"/>
-      </w:pPr>
-    </w:lvl>
-    <w:lvl w:ilvl="7" w:tplc="04090019" w:tentative="1">
-      <w:start w:val="1"/>
-      <w:numFmt w:val="lowerLetter"/>
-      <w:lvlText w:val="%8."/>
-      <w:lvlJc w:val="left"/>
-      <w:pPr>
-        <w:ind w:left="5760" w:hanging="360"/>
-      </w:pPr>
-    </w:lvl>
-    <w:lvl w:ilvl="8" w:tplc="0409001B" w:tentative="1">
-      <w:start w:val="1"/>
-      <w:numFmt w:val="lowerRoman"/>
-      <w:lvlText w:val="%9."/>
-      <w:lvlJc w:val="right"/>
-      <w:pPr>
-        <w:ind w:left="6480" w:hanging="180"/>
-      </w:pPr>
-    </w:lvl>
-  </w:abstractNum>
-  <w:abstractNum w:abstractNumId="1">
     <w:nsid w:val="648208D8"/>
     <w:multiLevelType w:val="hybridMultilevel"/>
     <w:tmpl w:val="E124CCF6"/>
@@ -1525,9 +1677,6 @@
     </w:lvl>
   </w:abstractNum>
   <w:num w:numId="1">
-    <w:abstractNumId w:val="1"/>
-  </w:num>
-  <w:num w:numId="2">
     <w:abstractNumId w:val="0"/>
   </w:num>
 </w:numbering>

</xml_diff>